<commit_message>
añadida trazabilidad con stakeholders
</commit_message>
<xml_diff>
--- a/DOCUMENTACION/Documentación.docx
+++ b/DOCUMENTACION/Documentación.docx
@@ -2219,6 +2219,440 @@
             </w:pPr>
             <w:r>
               <w:t>Usabilidad</w:t>
+            </w:r>
+          </w:p>
+        </w:tc>
+      </w:tr>
+    </w:tbl>
+    <w:p/>
+    <w:p>
+      <w:r>
+        <w:br w:type="page"/>
+      </w:r>
+    </w:p>
+    <w:p>
+      <w:pPr>
+        <w:pStyle w:val="Ttulo1"/>
+      </w:pPr>
+      <w:r>
+        <w:lastRenderedPageBreak/>
+        <w:t>Atributos de Calidad e Interesados</w:t>
+      </w:r>
+    </w:p>
+    <w:p/>
+    <w:tbl>
+      <w:tblPr>
+        <w:tblStyle w:val="Sombreadoclaro"/>
+        <w:tblW w:w="0" w:type="auto"/>
+        <w:tblLook w:val="04A0"/>
+      </w:tblPr>
+      <w:tblGrid>
+        <w:gridCol w:w="2161"/>
+        <w:gridCol w:w="2161"/>
+        <w:gridCol w:w="2161"/>
+        <w:gridCol w:w="2161"/>
+      </w:tblGrid>
+      <w:tr>
+        <w:trPr>
+          <w:cnfStyle w:val="100000000000"/>
+        </w:trPr>
+        <w:tc>
+          <w:tcPr>
+            <w:cnfStyle w:val="001000000000"/>
+            <w:tcW w:w="2161" w:type="dxa"/>
+          </w:tcPr>
+          <w:p>
+            <w:r>
+              <w:t>Atributos</w:t>
+            </w:r>
+          </w:p>
+          <w:p>
+            <w:r>
+              <w:t>Vs.</w:t>
+            </w:r>
+          </w:p>
+          <w:p>
+            <w:r>
+              <w:t>Interesados</w:t>
+            </w:r>
+          </w:p>
+        </w:tc>
+        <w:tc>
+          <w:tcPr>
+            <w:tcW w:w="2161" w:type="dxa"/>
+          </w:tcPr>
+          <w:p>
+            <w:pPr>
+              <w:cnfStyle w:val="100000000000"/>
+            </w:pPr>
+            <w:r>
+              <w:t>ST01</w:t>
+            </w:r>
+          </w:p>
+        </w:tc>
+        <w:tc>
+          <w:tcPr>
+            <w:tcW w:w="2161" w:type="dxa"/>
+          </w:tcPr>
+          <w:p>
+            <w:pPr>
+              <w:cnfStyle w:val="100000000000"/>
+            </w:pPr>
+            <w:r>
+              <w:t>ST02</w:t>
+            </w:r>
+          </w:p>
+        </w:tc>
+        <w:tc>
+          <w:tcPr>
+            <w:tcW w:w="2161" w:type="dxa"/>
+          </w:tcPr>
+          <w:p>
+            <w:pPr>
+              <w:cnfStyle w:val="100000000000"/>
+            </w:pPr>
+            <w:r>
+              <w:t>ST03</w:t>
+            </w:r>
+          </w:p>
+        </w:tc>
+      </w:tr>
+      <w:tr>
+        <w:trPr>
+          <w:cnfStyle w:val="000000100000"/>
+        </w:trPr>
+        <w:tc>
+          <w:tcPr>
+            <w:cnfStyle w:val="001000000000"/>
+            <w:tcW w:w="2161" w:type="dxa"/>
+          </w:tcPr>
+          <w:p>
+            <w:r>
+              <w:t>AT001</w:t>
+            </w:r>
+          </w:p>
+        </w:tc>
+        <w:tc>
+          <w:tcPr>
+            <w:tcW w:w="2161" w:type="dxa"/>
+          </w:tcPr>
+          <w:p>
+            <w:pPr>
+              <w:cnfStyle w:val="000000100000"/>
+            </w:pPr>
+          </w:p>
+        </w:tc>
+        <w:tc>
+          <w:tcPr>
+            <w:tcW w:w="2161" w:type="dxa"/>
+          </w:tcPr>
+          <w:p>
+            <w:pPr>
+              <w:cnfStyle w:val="000000100000"/>
+            </w:pPr>
+          </w:p>
+        </w:tc>
+        <w:tc>
+          <w:tcPr>
+            <w:tcW w:w="2161" w:type="dxa"/>
+          </w:tcPr>
+          <w:p>
+            <w:pPr>
+              <w:cnfStyle w:val="000000100000"/>
+            </w:pPr>
+            <w:r>
+              <w:t xml:space="preserve">     x</w:t>
+            </w:r>
+          </w:p>
+        </w:tc>
+      </w:tr>
+      <w:tr>
+        <w:tc>
+          <w:tcPr>
+            <w:cnfStyle w:val="001000000000"/>
+            <w:tcW w:w="2161" w:type="dxa"/>
+          </w:tcPr>
+          <w:p>
+            <w:r>
+              <w:t>AT002</w:t>
+            </w:r>
+          </w:p>
+        </w:tc>
+        <w:tc>
+          <w:tcPr>
+            <w:tcW w:w="2161" w:type="dxa"/>
+          </w:tcPr>
+          <w:p>
+            <w:pPr>
+              <w:cnfStyle w:val="000000000000"/>
+            </w:pPr>
+          </w:p>
+        </w:tc>
+        <w:tc>
+          <w:tcPr>
+            <w:tcW w:w="2161" w:type="dxa"/>
+          </w:tcPr>
+          <w:p>
+            <w:pPr>
+              <w:cnfStyle w:val="000000000000"/>
+            </w:pPr>
+            <w:r>
+              <w:t xml:space="preserve">   x</w:t>
+            </w:r>
+          </w:p>
+        </w:tc>
+        <w:tc>
+          <w:tcPr>
+            <w:tcW w:w="2161" w:type="dxa"/>
+          </w:tcPr>
+          <w:p>
+            <w:pPr>
+              <w:cnfStyle w:val="000000000000"/>
+            </w:pPr>
+          </w:p>
+        </w:tc>
+      </w:tr>
+      <w:tr>
+        <w:trPr>
+          <w:cnfStyle w:val="000000100000"/>
+        </w:trPr>
+        <w:tc>
+          <w:tcPr>
+            <w:cnfStyle w:val="001000000000"/>
+            <w:tcW w:w="2161" w:type="dxa"/>
+          </w:tcPr>
+          <w:p>
+            <w:r>
+              <w:t>AT003</w:t>
+            </w:r>
+          </w:p>
+        </w:tc>
+        <w:tc>
+          <w:tcPr>
+            <w:tcW w:w="2161" w:type="dxa"/>
+          </w:tcPr>
+          <w:p>
+            <w:pPr>
+              <w:cnfStyle w:val="000000100000"/>
+            </w:pPr>
+            <w:r>
+              <w:t xml:space="preserve">   x</w:t>
+            </w:r>
+          </w:p>
+        </w:tc>
+        <w:tc>
+          <w:tcPr>
+            <w:tcW w:w="2161" w:type="dxa"/>
+          </w:tcPr>
+          <w:p>
+            <w:pPr>
+              <w:cnfStyle w:val="000000100000"/>
+            </w:pPr>
+          </w:p>
+        </w:tc>
+        <w:tc>
+          <w:tcPr>
+            <w:tcW w:w="2161" w:type="dxa"/>
+          </w:tcPr>
+          <w:p>
+            <w:pPr>
+              <w:cnfStyle w:val="000000100000"/>
+            </w:pPr>
+          </w:p>
+        </w:tc>
+      </w:tr>
+      <w:tr>
+        <w:tc>
+          <w:tcPr>
+            <w:cnfStyle w:val="001000000000"/>
+            <w:tcW w:w="2161" w:type="dxa"/>
+          </w:tcPr>
+          <w:p>
+            <w:r>
+              <w:t>AT004</w:t>
+            </w:r>
+          </w:p>
+        </w:tc>
+        <w:tc>
+          <w:tcPr>
+            <w:tcW w:w="2161" w:type="dxa"/>
+          </w:tcPr>
+          <w:p>
+            <w:pPr>
+              <w:cnfStyle w:val="000000000000"/>
+            </w:pPr>
+            <w:r>
+              <w:t xml:space="preserve">   x</w:t>
+            </w:r>
+          </w:p>
+        </w:tc>
+        <w:tc>
+          <w:tcPr>
+            <w:tcW w:w="2161" w:type="dxa"/>
+          </w:tcPr>
+          <w:p>
+            <w:pPr>
+              <w:cnfStyle w:val="000000000000"/>
+            </w:pPr>
+          </w:p>
+        </w:tc>
+        <w:tc>
+          <w:tcPr>
+            <w:tcW w:w="2161" w:type="dxa"/>
+          </w:tcPr>
+          <w:p>
+            <w:pPr>
+              <w:cnfStyle w:val="000000000000"/>
+            </w:pPr>
+            <w:r>
+              <w:t xml:space="preserve">     x</w:t>
+            </w:r>
+          </w:p>
+        </w:tc>
+      </w:tr>
+      <w:tr>
+        <w:trPr>
+          <w:cnfStyle w:val="000000100000"/>
+        </w:trPr>
+        <w:tc>
+          <w:tcPr>
+            <w:cnfStyle w:val="001000000000"/>
+            <w:tcW w:w="2161" w:type="dxa"/>
+          </w:tcPr>
+          <w:p>
+            <w:r>
+              <w:t>AT005</w:t>
+            </w:r>
+          </w:p>
+        </w:tc>
+        <w:tc>
+          <w:tcPr>
+            <w:tcW w:w="2161" w:type="dxa"/>
+          </w:tcPr>
+          <w:p>
+            <w:pPr>
+              <w:cnfStyle w:val="000000100000"/>
+            </w:pPr>
+          </w:p>
+        </w:tc>
+        <w:tc>
+          <w:tcPr>
+            <w:tcW w:w="2161" w:type="dxa"/>
+          </w:tcPr>
+          <w:p>
+            <w:pPr>
+              <w:cnfStyle w:val="000000100000"/>
+            </w:pPr>
+            <w:r>
+              <w:t xml:space="preserve">   x</w:t>
+            </w:r>
+          </w:p>
+        </w:tc>
+        <w:tc>
+          <w:tcPr>
+            <w:tcW w:w="2161" w:type="dxa"/>
+          </w:tcPr>
+          <w:p>
+            <w:pPr>
+              <w:cnfStyle w:val="000000100000"/>
+            </w:pPr>
+          </w:p>
+        </w:tc>
+      </w:tr>
+      <w:tr>
+        <w:tc>
+          <w:tcPr>
+            <w:cnfStyle w:val="001000000000"/>
+            <w:tcW w:w="2161" w:type="dxa"/>
+          </w:tcPr>
+          <w:p>
+            <w:r>
+              <w:t>AT006</w:t>
+            </w:r>
+          </w:p>
+        </w:tc>
+        <w:tc>
+          <w:tcPr>
+            <w:tcW w:w="2161" w:type="dxa"/>
+          </w:tcPr>
+          <w:p>
+            <w:pPr>
+              <w:cnfStyle w:val="000000000000"/>
+            </w:pPr>
+          </w:p>
+        </w:tc>
+        <w:tc>
+          <w:tcPr>
+            <w:tcW w:w="2161" w:type="dxa"/>
+          </w:tcPr>
+          <w:p>
+            <w:pPr>
+              <w:cnfStyle w:val="000000000000"/>
+            </w:pPr>
+            <w:r>
+              <w:t xml:space="preserve">   x</w:t>
+            </w:r>
+          </w:p>
+        </w:tc>
+        <w:tc>
+          <w:tcPr>
+            <w:tcW w:w="2161" w:type="dxa"/>
+          </w:tcPr>
+          <w:p>
+            <w:pPr>
+              <w:cnfStyle w:val="000000000000"/>
+            </w:pPr>
+          </w:p>
+        </w:tc>
+      </w:tr>
+      <w:tr>
+        <w:trPr>
+          <w:cnfStyle w:val="000000100000"/>
+        </w:trPr>
+        <w:tc>
+          <w:tcPr>
+            <w:cnfStyle w:val="001000000000"/>
+            <w:tcW w:w="2161" w:type="dxa"/>
+          </w:tcPr>
+          <w:p>
+            <w:r>
+              <w:t>AT007</w:t>
+            </w:r>
+          </w:p>
+        </w:tc>
+        <w:tc>
+          <w:tcPr>
+            <w:tcW w:w="2161" w:type="dxa"/>
+          </w:tcPr>
+          <w:p>
+            <w:pPr>
+              <w:cnfStyle w:val="000000100000"/>
+            </w:pPr>
+          </w:p>
+        </w:tc>
+        <w:tc>
+          <w:tcPr>
+            <w:tcW w:w="2161" w:type="dxa"/>
+          </w:tcPr>
+          <w:p>
+            <w:pPr>
+              <w:cnfStyle w:val="000000100000"/>
+            </w:pPr>
+            <w:r>
+              <w:t xml:space="preserve">   x</w:t>
+            </w:r>
+          </w:p>
+        </w:tc>
+        <w:tc>
+          <w:tcPr>
+            <w:tcW w:w="2161" w:type="dxa"/>
+          </w:tcPr>
+          <w:p>
+            <w:pPr>
+              <w:cnfStyle w:val="000000100000"/>
+            </w:pPr>
+            <w:r>
+              <w:t xml:space="preserve">     x</w:t>
             </w:r>
           </w:p>
         </w:tc>
@@ -4482,7 +4916,7 @@
 </file>
 
 <file path=customXml/itemProps2.xml><?xml version="1.0" encoding="utf-8"?>
-<ds:datastoreItem xmlns:ds="http://schemas.openxmlformats.org/officeDocument/2006/customXml" ds:itemID="{36D3F7DE-5774-441D-BE24-9D05C3830ECE}">
+<ds:datastoreItem xmlns:ds="http://schemas.openxmlformats.org/officeDocument/2006/customXml" ds:itemID="{66C6E7F9-D046-47C3-B799-09D924E98D42}">
   <ds:schemaRefs>
     <ds:schemaRef ds:uri="http://schemas.openxmlformats.org/officeDocument/2006/bibliography"/>
   </ds:schemaRefs>

</xml_diff>